<commit_message>
Now loads the gospel Acclamation from the liturgy table.
</commit_message>
<xml_diff>
--- a/templates/liturgy/basic_liturgy.docx
+++ b/templates/liturgy/basic_liturgy.docx
@@ -210,7 +210,13 @@
         </w:rPr>
       </w:pPr>
       <w:r>
-        <w:rPr/>
+        <w:rPr>
+          <w:rFonts w:cs="Times New Roman" w:ascii="Times New Roman" w:hAnsi="Times New Roman"/>
+          <w:kern w:val="2"/>
+          <w:sz w:val="36"/>
+          <w:szCs w:val="36"/>
+          <w:lang w:val="fr-FR"/>
+        </w:rPr>
       </w:r>
     </w:p>
     <w:p>
@@ -267,17 +273,21 @@
         </w:rPr>
       </w:pPr>
       <w:r>
-        <w:rPr/>
+        <w:rPr>
+          <w:rFonts w:cs="Times New Roman" w:ascii="Times New Roman" w:hAnsi="Times New Roman"/>
+          <w:kern w:val="2"/>
+          <w:sz w:val="36"/>
+          <w:szCs w:val="36"/>
+          <w:lang w:val="fr-FR"/>
+        </w:rPr>
       </w:r>
     </w:p>
     <w:p>
       <w:pPr>
         <w:sectPr>
-          <w:headerReference w:type="default" r:id="rId3"/>
           <w:type w:val="continuous"/>
           <w:pgSz w:w="11906" w:h="16838"/>
           <w:pgMar w:left="720" w:right="720" w:header="720" w:top="1259" w:footer="0" w:bottom="720" w:gutter="0"/>
-          <w:pgNumType w:fmt="decimal"/>
           <w:formProt w:val="false"/>
           <w:textDirection w:val="lrTb"/>
           <w:docGrid w:type="default" w:linePitch="100" w:charSpace="0"/>
@@ -545,7 +555,14 @@
         </w:rPr>
       </w:pPr>
       <w:r>
-        <w:rPr/>
+        <w:rPr>
+          <w:rFonts w:cs="Times New Roman" w:ascii="Times New Roman" w:hAnsi="Times New Roman"/>
+          <w:color w:val="CE181E"/>
+          <w:kern w:val="2"/>
+          <w:sz w:val="36"/>
+          <w:szCs w:val="36"/>
+          <w:lang w:val="fr-FR"/>
+        </w:rPr>
       </w:r>
     </w:p>
     <w:p>
@@ -1755,17 +1772,19 @@
         </w:rPr>
         <w:t xml:space="preserve"> </w:t>
       </w:r>
-      <w:r>
-        <w:rPr>
-          <w:rFonts w:cs="Times New Roman" w:ascii="Times New Roman" w:hAnsi="Times New Roman"/>
-          <w:color w:val="CE181E"/>
-          <w:kern w:val="2"/>
-          <w:sz w:val="36"/>
-          <w:szCs w:val="36"/>
-          <w:lang w:val="fr-FR"/>
-        </w:rPr>
-        <w:t>Xx X,X-X</w:t>
-      </w:r>
+      <w:bookmarkStart w:id="0" w:name="__DdeLink__200_1025532070"/>
+      <w:r>
+        <w:rPr>
+          <w:rFonts w:cs="Times New Roman" w:ascii="Times New Roman" w:hAnsi="Times New Roman"/>
+          <w:color w:val="CE181E"/>
+          <w:kern w:val="2"/>
+          <w:sz w:val="36"/>
+          <w:szCs w:val="36"/>
+          <w:lang w:val="fr-FR"/>
+        </w:rPr>
+        <w:t>${gospelAcclamationRef}</w:t>
+      </w:r>
+      <w:bookmarkEnd w:id="0"/>
     </w:p>
     <w:p>
       <w:pPr>
@@ -1887,7 +1906,26 @@
         </w:rPr>
         <w:t xml:space="preserve"> </w:t>
         <w:tab/>
-        <w:t>XXXXXXX.</w:t>
+      </w:r>
+      <w:r>
+        <w:rPr>
+          <w:rFonts w:cs="Times New Roman" w:ascii="Times New Roman" w:hAnsi="Times New Roman"/>
+          <w:kern w:val="2"/>
+          <w:sz w:val="36"/>
+          <w:szCs w:val="36"/>
+          <w:lang w:val="fr-FR"/>
+        </w:rPr>
+        <w:t>${gospelAcclamationVerse}</w:t>
+      </w:r>
+      <w:r>
+        <w:rPr>
+          <w:rFonts w:cs="Times New Roman" w:ascii="Times New Roman" w:hAnsi="Times New Roman"/>
+          <w:kern w:val="2"/>
+          <w:sz w:val="36"/>
+          <w:szCs w:val="36"/>
+          <w:lang w:val="fr-FR"/>
+        </w:rPr>
+        <w:t>.</w:t>
       </w:r>
     </w:p>
     <w:p>
@@ -2348,7 +2386,7 @@
         </w:rPr>
         <w:t xml:space="preserve"> Proclamação do Evangelho de Jesus Cristo segundo </w:t>
       </w:r>
-      <w:bookmarkStart w:id="0" w:name="__DdeLink__175_2084971310"/>
+      <w:bookmarkStart w:id="1" w:name="__DdeLink__175_2084971310"/>
       <w:r>
         <w:rPr>
           <w:rFonts w:cs="Times New Roman" w:ascii="Times New Roman" w:hAnsi="Times New Roman"/>
@@ -2360,7 +2398,7 @@
         </w:rPr>
         <w:t>${gospelAuthor}.</w:t>
       </w:r>
-      <w:bookmarkEnd w:id="0"/>
+      <w:bookmarkEnd w:id="1"/>
     </w:p>
     <w:p>
       <w:pPr>
@@ -2456,7 +2494,13 @@
         </w:rPr>
       </w:pPr>
       <w:r>
-        <w:rPr/>
+        <w:rPr>
+          <w:rFonts w:cs="Times New Roman" w:ascii="Times New Roman" w:hAnsi="Times New Roman"/>
+          <w:kern w:val="2"/>
+          <w:sz w:val="36"/>
+          <w:szCs w:val="36"/>
+          <w:lang w:val="fr-FR"/>
+        </w:rPr>
       </w:r>
     </w:p>
     <w:p>
@@ -2668,26 +2712,6 @@
 </file>
 
 <file path=word/header1.xml><?xml version="1.0" encoding="utf-8"?>
-<w:hdr xmlns:o="urn:schemas-microsoft-com:office:office" xmlns:r="http://schemas.openxmlformats.org/officeDocument/2006/relationships" xmlns:v="urn:schemas-microsoft-com:vml" xmlns:w="http://schemas.openxmlformats.org/wordprocessingml/2006/main" xmlns:w10="urn:schemas-microsoft-com:office:word" xmlns:wp="http://schemas.openxmlformats.org/drawingml/2006/wordprocessingDrawing" xmlns:wps="http://schemas.microsoft.com/office/word/2010/wordprocessingShape" xmlns:wpg="http://schemas.microsoft.com/office/word/2010/wordprocessingGroup" xmlns:mc="http://schemas.openxmlformats.org/markup-compatibility/2006" xmlns:wp14="http://schemas.microsoft.com/office/word/2010/wordprocessingDrawing" xmlns:w14="http://schemas.microsoft.com/office/word/2010/wordml" mc:Ignorable="w14 wp14">
-  <w:p>
-    <w:pPr>
-      <w:pStyle w:val="Header"/>
-      <w:suppressLineNumbers/>
-      <w:tabs>
-        <w:tab w:val="center" w:pos="5233" w:leader="none"/>
-        <w:tab w:val="right" w:pos="10466" w:leader="none"/>
-      </w:tabs>
-      <w:spacing w:before="0" w:after="200"/>
-      <w:rPr/>
-    </w:pPr>
-    <w:r>
-      <w:rPr/>
-    </w:r>
-  </w:p>
-</w:hdr>
-</file>
-
-<file path=word/header2.xml><?xml version="1.0" encoding="utf-8"?>
 <w:hdr xmlns:o="urn:schemas-microsoft-com:office:office" xmlns:r="http://schemas.openxmlformats.org/officeDocument/2006/relationships" xmlns:v="urn:schemas-microsoft-com:vml" xmlns:w="http://schemas.openxmlformats.org/wordprocessingml/2006/main" xmlns:w10="urn:schemas-microsoft-com:office:word" xmlns:wp="http://schemas.openxmlformats.org/drawingml/2006/wordprocessingDrawing" xmlns:wps="http://schemas.microsoft.com/office/word/2010/wordprocessingShape" xmlns:wpg="http://schemas.microsoft.com/office/word/2010/wordprocessingGroup" xmlns:mc="http://schemas.openxmlformats.org/markup-compatibility/2006" xmlns:wp14="http://schemas.microsoft.com/office/word/2010/wordprocessingDrawing" xmlns:w14="http://schemas.microsoft.com/office/word/2010/wordml" mc:Ignorable="w14 wp14">
   <w:p>
     <w:pPr>

</xml_diff>

<commit_message>
Solved some style problems of the liturgy texts.
</commit_message>
<xml_diff>
--- a/templates/liturgy/basic_liturgy.docx
+++ b/templates/liturgy/basic_liturgy.docx
@@ -99,26 +99,32 @@
         <w:bidi w:val="0"/>
         <w:spacing w:before="0" w:after="0"/>
         <w:ind w:left="0" w:right="0" w:hanging="0"/>
+        <w:jc w:val="left"/>
+        <w:rPr/>
+      </w:pPr>
+      <w:r>
+        <w:rPr>
+          <w:rFonts w:cs="Times New Roman" w:ascii="Times New Roman" w:hAnsi="Times New Roman"/>
+          <w:b/>
+          <w:color w:val="CE181E"/>
+          <w:kern w:val="2"/>
+          <w:sz w:val="36"/>
+          <w:szCs w:val="36"/>
+          <w:lang w:val="fr-FR"/>
+        </w:rPr>
+        <w:t xml:space="preserve">Primeira Leitura </w:t>
+      </w:r>
+    </w:p>
+    <w:p>
+      <w:pPr>
+        <w:pStyle w:val="Normal"/>
+        <w:widowControl w:val="false"/>
+        <w:bidi w:val="0"/>
+        <w:spacing w:before="0" w:after="0"/>
+        <w:ind w:left="0" w:right="0" w:hanging="0"/>
         <w:jc w:val="right"/>
         <w:rPr/>
       </w:pPr>
-      <w:r>
-        <w:rPr>
-          <w:rFonts w:cs="Times New Roman" w:ascii="Times New Roman" w:hAnsi="Times New Roman"/>
-          <w:b/>
-          <w:color w:val="CE181E"/>
-          <w:kern w:val="2"/>
-          <w:sz w:val="36"/>
-          <w:szCs w:val="36"/>
-          <w:lang w:val="fr-FR"/>
-        </w:rPr>
-        <w:t>Primeira Leitura</w:t>
-        <w:tab/>
-        <w:tab/>
-        <w:tab/>
-        <w:tab/>
-        <w:tab/>
-      </w:r>
       <w:r>
         <w:rPr>
           <w:rFonts w:cs="Times New Roman" w:ascii="Times New Roman" w:hAnsi="Times New Roman"/>
@@ -139,7 +145,10 @@
           <w:type w:val="continuous"/>
           <w:pgSz w:w="11906" w:h="16838"/>
           <w:pgMar w:left="720" w:right="720" w:header="720" w:top="1259" w:footer="0" w:bottom="720" w:gutter="0"/>
-          <w:cols w:num="2" w:space="288" w:equalWidth="true" w:sep="false"/>
+          <w:cols w:num="2" w:equalWidth="false" w:sep="false">
+            <w:col w:w="3484" w:space="288"/>
+            <w:col w:w="6693"/>
+          </w:cols>
           <w:formProt w:val="false"/>
           <w:textDirection w:val="lrTb"/>
           <w:docGrid w:type="default" w:linePitch="100" w:charSpace="0"/>
@@ -247,7 +256,7 @@
           <w:szCs w:val="36"/>
           <w:lang w:val="fr-FR"/>
         </w:rPr>
-        <w:t>${l1Text}.</w:t>
+        <w:t>${l1Text}</w:t>
         <w:tab/>
         <w:tab/>
         <w:tab/>
@@ -522,48 +531,6 @@
         </w:rPr>
         <w:t>Salmo Responsorial</w:t>
       </w:r>
-      <w:r>
-        <w:rPr>
-          <w:rFonts w:cs="Times New Roman" w:ascii="Times New Roman" w:hAnsi="Times New Roman"/>
-          <w:color w:val="CE181E"/>
-          <w:kern w:val="2"/>
-          <w:sz w:val="36"/>
-          <w:szCs w:val="36"/>
-          <w:lang w:val="fr-FR"/>
-        </w:rPr>
-        <w:tab/>
-        <w:tab/>
-        <w:tab/>
-        <w:t xml:space="preserve">    </w:t>
-      </w:r>
-    </w:p>
-    <w:p>
-      <w:pPr>
-        <w:pStyle w:val="Normal"/>
-        <w:widowControl w:val="false"/>
-        <w:bidi w:val="0"/>
-        <w:spacing w:before="0" w:after="0"/>
-        <w:ind w:left="0" w:right="0" w:hanging="0"/>
-        <w:jc w:val="left"/>
-        <w:rPr>
-          <w:rFonts w:ascii="Times New Roman" w:hAnsi="Times New Roman" w:cs="Times New Roman"/>
-          <w:color w:val="CE181E"/>
-          <w:kern w:val="2"/>
-          <w:sz w:val="36"/>
-          <w:szCs w:val="36"/>
-          <w:lang w:val="fr-FR"/>
-        </w:rPr>
-      </w:pPr>
-      <w:r>
-        <w:rPr>
-          <w:rFonts w:cs="Times New Roman" w:ascii="Times New Roman" w:hAnsi="Times New Roman"/>
-          <w:color w:val="CE181E"/>
-          <w:kern w:val="2"/>
-          <w:sz w:val="36"/>
-          <w:szCs w:val="36"/>
-          <w:lang w:val="fr-FR"/>
-        </w:rPr>
-      </w:r>
     </w:p>
     <w:p>
       <w:pPr>
@@ -585,32 +552,6 @@
           <w:lang w:val="fr-FR"/>
         </w:rPr>
         <w:t>${psalmReference}</w:t>
-      </w:r>
-    </w:p>
-    <w:p>
-      <w:pPr>
-        <w:pStyle w:val="Normal"/>
-        <w:widowControl w:val="false"/>
-        <w:bidi w:val="0"/>
-        <w:spacing w:before="0" w:after="0"/>
-        <w:ind w:left="0" w:right="0" w:hanging="0"/>
-        <w:jc w:val="left"/>
-        <w:rPr>
-          <w:rFonts w:ascii="Times New Roman" w:hAnsi="Times New Roman" w:cs="Times New Roman"/>
-          <w:kern w:val="2"/>
-          <w:sz w:val="36"/>
-          <w:szCs w:val="36"/>
-          <w:lang w:val="fr-FR"/>
-        </w:rPr>
-      </w:pPr>
-      <w:r>
-        <w:rPr>
-          <w:rFonts w:cs="Times New Roman" w:ascii="Times New Roman" w:hAnsi="Times New Roman"/>
-          <w:kern w:val="2"/>
-          <w:sz w:val="36"/>
-          <w:szCs w:val="36"/>
-          <w:lang w:val="fr-FR"/>
-        </w:rPr>
       </w:r>
     </w:p>
     <w:p>
@@ -619,7 +560,10 @@
           <w:type w:val="continuous"/>
           <w:pgSz w:w="11906" w:h="16838"/>
           <w:pgMar w:left="720" w:right="720" w:header="720" w:top="1259" w:footer="0" w:bottom="720" w:gutter="0"/>
-          <w:cols w:num="2" w:space="288" w:equalWidth="true" w:sep="false"/>
+          <w:cols w:num="2" w:equalWidth="false" w:sep="false">
+            <w:col w:w="3646" w:space="288"/>
+            <w:col w:w="6531"/>
+          </w:cols>
           <w:formProt w:val="false"/>
           <w:textDirection w:val="lrTb"/>
           <w:docGrid w:type="default" w:linePitch="100" w:charSpace="0"/>
@@ -634,6 +578,36 @@
         <w:spacing w:before="0" w:after="0"/>
         <w:ind w:left="0" w:right="0" w:hanging="0"/>
         <w:jc w:val="left"/>
+        <w:rPr>
+          <w:rFonts w:ascii="liturgy" w:hAnsi="liturgy" w:cs="liturgy"/>
+          <w:bCs/>
+          <w:color w:val="C00000"/>
+          <w:kern w:val="2"/>
+          <w:sz w:val="36"/>
+          <w:szCs w:val="36"/>
+          <w:lang w:val="fr-FR"/>
+        </w:rPr>
+      </w:pPr>
+      <w:r>
+        <w:rPr>
+          <w:rFonts w:cs="liturgy" w:ascii="liturgy" w:hAnsi="liturgy"/>
+          <w:bCs/>
+          <w:color w:val="C00000"/>
+          <w:kern w:val="2"/>
+          <w:sz w:val="36"/>
+          <w:szCs w:val="36"/>
+          <w:lang w:val="fr-FR"/>
+        </w:rPr>
+      </w:r>
+    </w:p>
+    <w:p>
+      <w:pPr>
+        <w:pStyle w:val="Normal"/>
+        <w:widowControl w:val="false"/>
+        <w:bidi w:val="0"/>
+        <w:spacing w:before="0" w:after="0"/>
+        <w:ind w:left="0" w:right="0" w:hanging="0"/>
+        <w:jc w:val="left"/>
         <w:rPr/>
       </w:pPr>
       <w:r>
@@ -1616,6 +1590,9 @@
         </w:rPr>
         <w:t>${/psalmLineBlock#10}</w:t>
       </w:r>
+      <w:r>
+        <w:br w:type="page"/>
+      </w:r>
     </w:p>
     <w:p>
       <w:pPr>
@@ -1627,50 +1604,16 @@
         <w:jc w:val="both"/>
         <w:rPr>
           <w:rFonts w:ascii="Times New Roman" w:hAnsi="Times New Roman" w:cs="Times New Roman"/>
-          <w:kern w:val="2"/>
-          <w:sz w:val="36"/>
-          <w:szCs w:val="36"/>
-          <w:lang w:val="fr-FR"/>
-        </w:rPr>
-      </w:pPr>
-      <w:r>
-        <w:rPr>
-          <w:rFonts w:cs="Times New Roman" w:ascii="Times New Roman" w:hAnsi="Times New Roman"/>
-          <w:kern w:val="2"/>
-          <w:sz w:val="36"/>
-          <w:szCs w:val="36"/>
-          <w:lang w:val="fr-FR"/>
-        </w:rPr>
-      </w:r>
-    </w:p>
-    <w:p>
-      <w:pPr>
-        <w:pStyle w:val="Normal"/>
-        <w:widowControl w:val="false"/>
-        <w:bidi w:val="0"/>
-        <w:spacing w:before="0" w:after="0"/>
-        <w:ind w:left="0" w:right="0" w:hanging="0"/>
-        <w:jc w:val="both"/>
-        <w:rPr>
-          <w:rFonts w:ascii="liturgy" w:hAnsi="liturgy" w:cs="liturgy"/>
-          <w:bCs/>
-          <w:color w:val="CE181E"/>
-          <w:kern w:val="2"/>
-          <w:sz w:val="36"/>
-          <w:szCs w:val="36"/>
-          <w:lang w:val="fr-FR"/>
-        </w:rPr>
-      </w:pPr>
-      <w:r>
-        <w:rPr>
-          <w:rFonts w:cs="liturgy" w:ascii="liturgy" w:hAnsi="liturgy"/>
-          <w:bCs/>
-          <w:color w:val="CE181E"/>
-          <w:kern w:val="2"/>
-          <w:sz w:val="36"/>
-          <w:szCs w:val="36"/>
-          <w:lang w:val="fr-FR"/>
-        </w:rPr>
+          <w:bCs/>
+          <w:color w:val="CE181E"/>
+          <w:kern w:val="2"/>
+          <w:sz w:val="36"/>
+          <w:szCs w:val="36"/>
+          <w:lang w:val="fr-FR"/>
+        </w:rPr>
+      </w:pPr>
+      <w:r>
+        <w:rPr/>
       </w:r>
     </w:p>
     <w:p>
@@ -1688,6 +1631,7 @@
     <w:p>
       <w:pPr>
         <w:pStyle w:val="Normal"/>
+        <w:pageBreakBefore w:val="false"/>
         <w:widowControl w:val="false"/>
         <w:bidi w:val="0"/>
         <w:spacing w:before="0" w:after="0"/>
@@ -1741,19 +1685,12 @@
           <w:lang w:val="fr-FR"/>
         </w:rPr>
         <w:t xml:space="preserve"> </w:t>
-        <w:tab/>
-        <w:tab/>
-        <w:tab/>
-        <w:tab/>
-        <w:tab/>
-        <w:tab/>
-        <w:tab/>
-        <w:t xml:space="preserve"> </w:t>
-      </w:r>
-    </w:p>
-    <w:p>
-      <w:pPr>
-        <w:pStyle w:val="Normal"/>
+      </w:r>
+    </w:p>
+    <w:p>
+      <w:pPr>
+        <w:pStyle w:val="Normal"/>
+        <w:pageBreakBefore w:val="false"/>
         <w:widowControl w:val="false"/>
         <w:bidi w:val="0"/>
         <w:spacing w:before="0" w:after="0"/>
@@ -1792,7 +1729,10 @@
           <w:type w:val="continuous"/>
           <w:pgSz w:w="11906" w:h="16838"/>
           <w:pgMar w:left="720" w:right="720" w:header="720" w:top="1259" w:footer="0" w:bottom="720" w:gutter="0"/>
-          <w:cols w:num="2" w:space="288" w:equalWidth="true" w:sep="false"/>
+          <w:cols w:num="2" w:equalWidth="false" w:sep="false">
+            <w:col w:w="3888" w:space="288"/>
+            <w:col w:w="6290"/>
+          </w:cols>
           <w:formProt w:val="false"/>
           <w:textDirection w:val="lrTb"/>
           <w:docGrid w:type="default" w:linePitch="100" w:charSpace="0"/>
@@ -1808,16 +1748,20 @@
         <w:ind w:left="0" w:right="0" w:hanging="0"/>
         <w:jc w:val="left"/>
         <w:rPr>
-          <w:rFonts w:ascii="Times New Roman" w:hAnsi="Times New Roman" w:cs="Times New Roman"/>
-          <w:kern w:val="2"/>
-          <w:sz w:val="36"/>
-          <w:szCs w:val="36"/>
-          <w:lang w:val="fr-FR"/>
-        </w:rPr>
-      </w:pPr>
-      <w:r>
-        <w:rPr>
-          <w:rFonts w:cs="Times New Roman" w:ascii="Times New Roman" w:hAnsi="Times New Roman"/>
+          <w:rFonts w:ascii="liturgy" w:hAnsi="liturgy" w:cs="liturgy"/>
+          <w:bCs/>
+          <w:color w:val="C00000"/>
+          <w:kern w:val="2"/>
+          <w:sz w:val="36"/>
+          <w:szCs w:val="36"/>
+          <w:lang w:val="fr-FR"/>
+        </w:rPr>
+      </w:pPr>
+      <w:r>
+        <w:rPr>
+          <w:rFonts w:cs="liturgy" w:ascii="liturgy" w:hAnsi="liturgy"/>
+          <w:bCs/>
+          <w:color w:val="C00000"/>
           <w:kern w:val="2"/>
           <w:sz w:val="36"/>
           <w:szCs w:val="36"/>
@@ -1906,26 +1850,7 @@
         </w:rPr>
         <w:t xml:space="preserve"> </w:t>
         <w:tab/>
-      </w:r>
-      <w:r>
-        <w:rPr>
-          <w:rFonts w:cs="Times New Roman" w:ascii="Times New Roman" w:hAnsi="Times New Roman"/>
-          <w:kern w:val="2"/>
-          <w:sz w:val="36"/>
-          <w:szCs w:val="36"/>
-          <w:lang w:val="fr-FR"/>
-        </w:rPr>
-        <w:t>${gospelAcclamationVerse}</w:t>
-      </w:r>
-      <w:r>
-        <w:rPr>
-          <w:rFonts w:cs="Times New Roman" w:ascii="Times New Roman" w:hAnsi="Times New Roman"/>
-          <w:kern w:val="2"/>
-          <w:sz w:val="36"/>
-          <w:szCs w:val="36"/>
-          <w:lang w:val="fr-FR"/>
-        </w:rPr>
-        <w:t>.</w:t>
+        <w:t>${gospelAcclamationVerse}.</w:t>
       </w:r>
     </w:p>
     <w:p>
@@ -1986,25 +1911,28 @@
           <w:szCs w:val="36"/>
           <w:lang w:val="fr-FR"/>
         </w:rPr>
-        <w:t>Evangelho</w:t>
-      </w:r>
-      <w:r>
-        <w:rPr>
-          <w:rFonts w:cs="Times New Roman" w:ascii="Times New Roman" w:hAnsi="Times New Roman"/>
-          <w:color w:val="C00000"/>
-          <w:kern w:val="2"/>
-          <w:sz w:val="36"/>
-          <w:szCs w:val="36"/>
-          <w:lang w:val="fr-FR"/>
-        </w:rPr>
-        <w:tab/>
-        <w:tab/>
-        <w:tab/>
-        <w:tab/>
-        <w:tab/>
-        <w:tab/>
-        <w:tab/>
-        <w:tab/>
+        <w:t xml:space="preserve">Evangelho </w:t>
+      </w:r>
+    </w:p>
+    <w:p>
+      <w:pPr>
+        <w:pStyle w:val="Normal"/>
+        <w:widowControl w:val="false"/>
+        <w:bidi w:val="0"/>
+        <w:spacing w:before="0" w:after="0"/>
+        <w:ind w:left="0" w:right="0" w:hanging="0"/>
+        <w:jc w:val="right"/>
+        <w:rPr/>
+      </w:pPr>
+      <w:r>
+        <w:rPr>
+          <w:rFonts w:cs="Times New Roman" w:ascii="Times New Roman" w:hAnsi="Times New Roman"/>
+          <w:color w:val="C00000"/>
+          <w:kern w:val="2"/>
+          <w:sz w:val="36"/>
+          <w:szCs w:val="36"/>
+          <w:lang w:val="fr-FR"/>
+        </w:rPr>
         <w:t>${gospelReference}</w:t>
       </w:r>
     </w:p>
@@ -2014,7 +1942,10 @@
           <w:type w:val="continuous"/>
           <w:pgSz w:w="11906" w:h="16838"/>
           <w:pgMar w:left="720" w:right="720" w:header="720" w:top="1259" w:footer="0" w:bottom="720" w:gutter="0"/>
-          <w:cols w:num="2" w:space="288" w:equalWidth="true" w:sep="false"/>
+          <w:cols w:num="2" w:equalWidth="false" w:sep="false">
+            <w:col w:w="3484" w:space="288"/>
+            <w:col w:w="6693"/>
+          </w:cols>
           <w:formProt w:val="false"/>
           <w:textDirection w:val="lrTb"/>
           <w:docGrid w:type="default" w:linePitch="100" w:charSpace="0"/>
@@ -2445,6 +2376,27 @@
           <w:docGrid w:type="default" w:linePitch="100" w:charSpace="0"/>
         </w:sectPr>
       </w:pPr>
+    </w:p>
+    <w:p>
+      <w:pPr>
+        <w:pStyle w:val="Normal"/>
+        <w:widowControl w:val="false"/>
+        <w:bidi w:val="0"/>
+        <w:spacing w:before="120" w:after="120"/>
+        <w:ind w:left="0" w:right="0" w:hanging="0"/>
+        <w:jc w:val="both"/>
+        <w:rPr/>
+      </w:pPr>
+      <w:r>
+        <w:rPr>
+          <w:rFonts w:cs="Times New Roman" w:ascii="Times New Roman" w:hAnsi="Times New Roman"/>
+          <w:kern w:val="2"/>
+          <w:sz w:val="36"/>
+          <w:szCs w:val="36"/>
+          <w:lang w:val="fr-FR"/>
+        </w:rPr>
+        <w:t xml:space="preserve">    </w:t>
+      </w:r>
     </w:p>
     <w:p>
       <w:pPr>

</xml_diff>